<commit_message>
Fixed typo in assignment 4.
</commit_message>
<xml_diff>
--- a/Assignment4/大作业5.docx
+++ b/Assignment4/大作业5.docx
@@ -627,7 +627,6 @@
         <w:pStyle w:val="a5"/>
         <w:ind w:left="1077" w:firstLine="440"/>
         <w:rPr>
-          <w:rFonts w:hint="eastAsia"/>
           <w:sz w:val="22"/>
           <w:szCs w:val="21"/>
         </w:rPr>
@@ -721,7 +720,6 @@
         <w:pStyle w:val="a5"/>
         <w:ind w:left="1077" w:firstLineChars="0" w:firstLine="0"/>
         <w:rPr>
-          <w:rFonts w:hint="eastAsia"/>
           <w:b/>
           <w:bCs/>
           <w:sz w:val="22"/>
@@ -869,7 +867,6 @@
         <w:pStyle w:val="a5"/>
         <w:ind w:left="1077" w:firstLineChars="0" w:firstLine="0"/>
         <w:rPr>
-          <w:rFonts w:hint="eastAsia"/>
           <w:sz w:val="22"/>
           <w:szCs w:val="21"/>
         </w:rPr>
@@ -1212,7 +1209,6 @@
         <w:pStyle w:val="a5"/>
         <w:ind w:left="1077" w:firstLineChars="0" w:firstLine="0"/>
         <w:rPr>
-          <w:rFonts w:hint="eastAsia"/>
           <w:sz w:val="22"/>
           <w:szCs w:val="21"/>
         </w:rPr>
@@ -1248,7 +1244,23 @@
           <w:szCs w:val="21"/>
         </w:rPr>
         <w:lastRenderedPageBreak/>
-        <w:t>熟的风向，</w:t>
+        <w:t>熟的</w:t>
+      </w:r>
+      <w:r>
+        <w:rPr>
+          <w:rFonts w:hint="eastAsia"/>
+          <w:sz w:val="22"/>
+          <w:szCs w:val="21"/>
+        </w:rPr>
+        <w:t>风险</w:t>
+      </w:r>
+      <w:r>
+        <w:rPr>
+          <w:rFonts w:hint="eastAsia"/>
+          <w:sz w:val="22"/>
+          <w:szCs w:val="21"/>
+        </w:rPr>
+        <w:t>，</w:t>
       </w:r>
       <w:r>
         <w:rPr>
@@ -1258,7 +1270,6 @@
         </w:rPr>
         <w:t>因此搜索力度会降低，从实验数据上，搜索时间增加了一些，但是增加幅度不算很大，而迭代次数却显著地增加了，这应该是因为降低了交叉率会导致一个</w:t>
       </w:r>
-      <w:proofErr w:type="spellStart"/>
       <w:r>
         <w:rPr>
           <w:rFonts w:hint="eastAsia"/>
@@ -1267,7 +1278,6 @@
         </w:rPr>
         <w:t>iter</w:t>
       </w:r>
-      <w:proofErr w:type="spellEnd"/>
       <w:r>
         <w:rPr>
           <w:rFonts w:hint="eastAsia"/>
@@ -1276,7 +1286,6 @@
         </w:rPr>
         <w:t>的工作量降低，从而单位</w:t>
       </w:r>
-      <w:proofErr w:type="spellStart"/>
       <w:r>
         <w:rPr>
           <w:rFonts w:hint="eastAsia"/>
@@ -1285,7 +1294,6 @@
         </w:rPr>
         <w:t>iter</w:t>
       </w:r>
-      <w:proofErr w:type="spellEnd"/>
       <w:r>
         <w:rPr>
           <w:rFonts w:hint="eastAsia"/>
@@ -1294,7 +1302,6 @@
         </w:rPr>
         <w:t>的耗时减少而</w:t>
       </w:r>
-      <w:proofErr w:type="spellStart"/>
       <w:r>
         <w:rPr>
           <w:rFonts w:hint="eastAsia"/>
@@ -1303,7 +1310,6 @@
         </w:rPr>
         <w:t>iter</w:t>
       </w:r>
-      <w:proofErr w:type="spellEnd"/>
       <w:r>
         <w:rPr>
           <w:rFonts w:hint="eastAsia"/>
@@ -1722,18 +1728,33 @@
         <w:pStyle w:val="a5"/>
         <w:ind w:left="1077" w:firstLineChars="0" w:firstLine="0"/>
         <w:rPr>
-          <w:rFonts w:hint="eastAsia"/>
-          <w:sz w:val="22"/>
-          <w:szCs w:val="21"/>
-        </w:rPr>
-      </w:pPr>
-      <w:r>
-        <w:rPr>
-          <w:rFonts w:hint="eastAsia"/>
-          <w:sz w:val="22"/>
-          <w:szCs w:val="21"/>
-        </w:rPr>
-        <w:t>经过答疑课上老师的解答，我的理解是这样的：在特定的进化问题中，变异率有一个</w:t>
+          <w:sz w:val="22"/>
+          <w:szCs w:val="21"/>
+        </w:rPr>
+      </w:pPr>
+      <w:r>
+        <w:rPr>
+          <w:rFonts w:hint="eastAsia"/>
+          <w:sz w:val="22"/>
+          <w:szCs w:val="21"/>
+        </w:rPr>
+        <w:t>经过</w:t>
+      </w:r>
+      <w:r>
+        <w:rPr>
+          <w:rFonts w:hint="eastAsia"/>
+          <w:sz w:val="22"/>
+          <w:szCs w:val="21"/>
+        </w:rPr>
+        <w:t>讨论</w:t>
+      </w:r>
+      <w:r>
+        <w:rPr>
+          <w:rFonts w:hint="eastAsia"/>
+          <w:sz w:val="22"/>
+          <w:szCs w:val="21"/>
+        </w:rPr>
+        <w:t>课上老师的解答，我的理解是这样的：在特定的进化问题中，变异率有一个</w:t>
       </w:r>
       <w:r>
         <w:rPr>
@@ -1986,7 +2007,6 @@
         <w:pStyle w:val="a5"/>
         <w:ind w:left="1077" w:firstLineChars="0" w:firstLine="0"/>
         <w:rPr>
-          <w:rFonts w:hint="eastAsia"/>
           <w:sz w:val="22"/>
           <w:szCs w:val="21"/>
         </w:rPr>
@@ -2058,15 +2078,69 @@
           <w:sz w:val="22"/>
           <w:szCs w:val="21"/>
         </w:rPr>
-        <w:t>原先代码的基础上，修改</w:t>
-      </w:r>
-      <w:r>
-        <w:rPr>
-          <w:rFonts w:hint="eastAsia"/>
-          <w:sz w:val="22"/>
-          <w:szCs w:val="21"/>
-        </w:rPr>
-        <w:t>免疫个体</w:t>
+        <w:t>原先代码的基础上，修改免疫个体为</w:t>
+      </w:r>
+      <w:r>
+        <w:rPr>
+          <w:rFonts w:hint="eastAsia"/>
+          <w:sz w:val="22"/>
+          <w:szCs w:val="21"/>
+        </w:rPr>
+        <w:t>1</w:t>
+      </w:r>
+      <w:r>
+        <w:rPr>
+          <w:sz w:val="22"/>
+          <w:szCs w:val="21"/>
+        </w:rPr>
+        <w:t>000</w:t>
+      </w:r>
+      <w:r>
+        <w:rPr>
+          <w:rFonts w:hint="eastAsia"/>
+          <w:sz w:val="22"/>
+          <w:szCs w:val="21"/>
+        </w:rPr>
+        <w:t>个，</w:t>
+      </w:r>
+      <w:r>
+        <w:rPr>
+          <w:rFonts w:hint="eastAsia"/>
+          <w:sz w:val="22"/>
+          <w:szCs w:val="21"/>
+        </w:rPr>
+        <w:t>变异概率为</w:t>
+      </w:r>
+      <w:r>
+        <w:rPr>
+          <w:rFonts w:hint="eastAsia"/>
+          <w:sz w:val="22"/>
+          <w:szCs w:val="21"/>
+        </w:rPr>
+        <w:t>0</w:t>
+      </w:r>
+      <w:r>
+        <w:rPr>
+          <w:sz w:val="22"/>
+          <w:szCs w:val="21"/>
+        </w:rPr>
+        <w:t>.9</w:t>
+      </w:r>
+      <w:r>
+        <w:rPr>
+          <w:rFonts w:hint="eastAsia"/>
+          <w:sz w:val="22"/>
+          <w:szCs w:val="21"/>
+        </w:rPr>
+        <w:t>，</w:t>
+      </w:r>
+      <w:r>
+        <w:rPr>
+          <w:rFonts w:hint="eastAsia"/>
+          <w:sz w:val="22"/>
+          <w:szCs w:val="21"/>
+        </w:rPr>
+        <w:t>误差限</w:t>
       </w:r>
       <w:r>
         <w:rPr>
@@ -2082,38 +2156,182 @@
           <w:sz w:val="22"/>
           <w:szCs w:val="21"/>
         </w:rPr>
-        <w:t>1</w:t>
-      </w:r>
-      <w:r>
-        <w:rPr>
-          <w:sz w:val="22"/>
-          <w:szCs w:val="21"/>
-        </w:rPr>
-        <w:t>000</w:t>
-      </w:r>
-      <w:r>
-        <w:rPr>
-          <w:rFonts w:hint="eastAsia"/>
-          <w:sz w:val="22"/>
-          <w:szCs w:val="21"/>
-        </w:rPr>
-        <w:t>个，</w:t>
-      </w:r>
-      <w:r>
-        <w:rPr>
-          <w:rFonts w:hint="eastAsia"/>
-          <w:sz w:val="22"/>
-          <w:szCs w:val="21"/>
-        </w:rPr>
-        <w:t>变异概率</w:t>
-      </w:r>
-      <w:r>
-        <w:rPr>
-          <w:rFonts w:hint="eastAsia"/>
-          <w:sz w:val="22"/>
-          <w:szCs w:val="21"/>
-        </w:rPr>
-        <w:t>为</w:t>
+        <w:t>9e-3</w:t>
+      </w:r>
+      <w:r>
+        <w:rPr>
+          <w:rFonts w:hint="eastAsia"/>
+          <w:sz w:val="22"/>
+          <w:szCs w:val="21"/>
+        </w:rPr>
+        <w:t>，</w:t>
+      </w:r>
+      <w:r>
+        <w:rPr>
+          <w:rFonts w:hint="eastAsia"/>
+          <w:sz w:val="22"/>
+          <w:szCs w:val="21"/>
+        </w:rPr>
+        <w:t>并调整搜索区间，</w:t>
+      </w:r>
+      <w:r>
+        <w:rPr>
+          <w:rFonts w:hint="eastAsia"/>
+          <w:sz w:val="22"/>
+          <w:szCs w:val="21"/>
+        </w:rPr>
+        <w:t>以方便和提供的进化算法进行对比</w:t>
+      </w:r>
+      <w:r>
+        <w:rPr>
+          <w:rFonts w:hint="eastAsia"/>
+          <w:sz w:val="22"/>
+          <w:szCs w:val="21"/>
+        </w:rPr>
+        <w:t>，</w:t>
+      </w:r>
+      <w:r>
+        <w:rPr>
+          <w:rFonts w:hint="eastAsia"/>
+          <w:sz w:val="22"/>
+          <w:szCs w:val="21"/>
+        </w:rPr>
+        <w:t>其</w:t>
+      </w:r>
+      <w:r>
+        <w:rPr>
+          <w:rFonts w:hint="eastAsia"/>
+          <w:sz w:val="22"/>
+          <w:szCs w:val="21"/>
+        </w:rPr>
+        <w:t>性能</w:t>
+      </w:r>
+      <w:r>
+        <w:rPr>
+          <w:rFonts w:hint="eastAsia"/>
+          <w:sz w:val="22"/>
+          <w:szCs w:val="21"/>
+        </w:rPr>
+        <w:t>如下：</w:t>
+      </w:r>
+    </w:p>
+    <w:p>
+      <w:pPr>
+        <w:pStyle w:val="a5"/>
+        <w:ind w:left="1240" w:firstLine="440"/>
+        <w:rPr>
+          <w:sz w:val="22"/>
+          <w:szCs w:val="21"/>
+        </w:rPr>
+      </w:pPr>
+      <w:r>
+        <w:rPr>
+          <w:sz w:val="22"/>
+          <w:szCs w:val="21"/>
+        </w:rPr>
+        <w:t>"k: min/avg/max</w:t>
+      </w:r>
+    </w:p>
+    <w:p>
+      <w:pPr>
+        <w:pStyle w:val="a5"/>
+        <w:ind w:left="1077" w:firstLine="440"/>
+        <w:rPr>
+          <w:sz w:val="22"/>
+          <w:szCs w:val="21"/>
+        </w:rPr>
+      </w:pPr>
+      <w:r>
+        <w:rPr>
+          <w:sz w:val="22"/>
+          <w:szCs w:val="21"/>
+        </w:rPr>
+        <w:t xml:space="preserve">      3  /  85  /  379"</w:t>
+      </w:r>
+    </w:p>
+    <w:p>
+      <w:pPr>
+        <w:pStyle w:val="a5"/>
+        <w:ind w:left="1240" w:firstLine="440"/>
+        <w:rPr>
+          <w:sz w:val="22"/>
+          <w:szCs w:val="21"/>
+        </w:rPr>
+      </w:pPr>
+      <w:r>
+        <w:rPr>
+          <w:sz w:val="22"/>
+          <w:szCs w:val="21"/>
+        </w:rPr>
+        <w:t>"time: min/avg/max</w:t>
+      </w:r>
+    </w:p>
+    <w:p>
+      <w:pPr>
+        <w:pStyle w:val="a5"/>
+        <w:ind w:left="2080" w:firstLineChars="0" w:firstLine="20"/>
+        <w:rPr>
+          <w:sz w:val="22"/>
+          <w:szCs w:val="21"/>
+        </w:rPr>
+      </w:pPr>
+      <w:r>
+        <w:rPr>
+          <w:sz w:val="22"/>
+          <w:szCs w:val="21"/>
+        </w:rPr>
+        <w:t>1.041724  /  15.772979  /  68.839765"</w:t>
+      </w:r>
+    </w:p>
+    <w:p>
+      <w:pPr>
+        <w:pStyle w:val="a5"/>
+        <w:ind w:left="1077" w:firstLineChars="0" w:firstLine="0"/>
+        <w:rPr>
+          <w:sz w:val="22"/>
+          <w:szCs w:val="21"/>
+        </w:rPr>
+      </w:pPr>
+      <w:r>
+        <w:rPr>
+          <w:rFonts w:hint="eastAsia"/>
+          <w:sz w:val="22"/>
+          <w:szCs w:val="21"/>
+        </w:rPr>
+        <w:t>总体性能与进化算法相似</w:t>
+      </w:r>
+      <w:r>
+        <w:rPr>
+          <w:rFonts w:hint="eastAsia"/>
+          <w:sz w:val="22"/>
+          <w:szCs w:val="21"/>
+        </w:rPr>
+        <w:t>。</w:t>
+      </w:r>
+      <w:r>
+        <w:rPr>
+          <w:sz w:val="22"/>
+          <w:szCs w:val="21"/>
+        </w:rPr>
+        <w:t xml:space="preserve"> </w:t>
+      </w:r>
+    </w:p>
+    <w:p>
+      <w:pPr>
+        <w:pStyle w:val="a5"/>
+        <w:ind w:left="1077" w:firstLineChars="0" w:firstLine="0"/>
+        <w:rPr>
+          <w:sz w:val="22"/>
+          <w:szCs w:val="21"/>
+        </w:rPr>
+      </w:pPr>
+      <w:r>
+        <w:rPr>
+          <w:rFonts w:hint="eastAsia"/>
+          <w:sz w:val="22"/>
+          <w:szCs w:val="21"/>
+        </w:rPr>
+        <w:t>如果降低变异概率为</w:t>
       </w:r>
       <w:r>
         <w:rPr>
@@ -2128,95 +2346,23 @@
           <w:sz w:val="22"/>
           <w:szCs w:val="21"/>
         </w:rPr>
-        <w:t>.9</w:t>
-      </w:r>
-      <w:r>
-        <w:rPr>
-          <w:rFonts w:hint="eastAsia"/>
-          <w:sz w:val="22"/>
-          <w:szCs w:val="21"/>
-        </w:rPr>
-        <w:t>，</w:t>
-      </w:r>
-      <w:r>
-        <w:rPr>
-          <w:rFonts w:hint="eastAsia"/>
-          <w:sz w:val="22"/>
-          <w:szCs w:val="21"/>
-        </w:rPr>
-        <w:t>误差限</w:t>
-      </w:r>
-      <w:r>
-        <w:rPr>
-          <w:rFonts w:hint="eastAsia"/>
-          <w:sz w:val="22"/>
-          <w:szCs w:val="21"/>
-        </w:rPr>
-        <w:t>为</w:t>
-      </w:r>
-      <w:r>
-        <w:rPr>
-          <w:rFonts w:hint="eastAsia"/>
-          <w:sz w:val="22"/>
-          <w:szCs w:val="21"/>
-        </w:rPr>
-        <w:t>9e-3</w:t>
-      </w:r>
-      <w:r>
-        <w:rPr>
-          <w:rFonts w:hint="eastAsia"/>
-          <w:sz w:val="22"/>
-          <w:szCs w:val="21"/>
-        </w:rPr>
-        <w:t>，</w:t>
-      </w:r>
-      <w:r>
-        <w:rPr>
-          <w:rFonts w:hint="eastAsia"/>
-          <w:sz w:val="22"/>
-          <w:szCs w:val="21"/>
-        </w:rPr>
-        <w:t>并调整搜索区间，</w:t>
-      </w:r>
-      <w:r>
-        <w:rPr>
-          <w:rFonts w:hint="eastAsia"/>
-          <w:sz w:val="22"/>
-          <w:szCs w:val="21"/>
-        </w:rPr>
-        <w:t>以方便和提供的进化算法进行对比</w:t>
-      </w:r>
-      <w:r>
-        <w:rPr>
-          <w:rFonts w:hint="eastAsia"/>
-          <w:sz w:val="22"/>
-          <w:szCs w:val="21"/>
-        </w:rPr>
-        <w:t>，</w:t>
-      </w:r>
-      <w:r>
-        <w:rPr>
-          <w:rFonts w:hint="eastAsia"/>
-          <w:sz w:val="22"/>
-          <w:szCs w:val="21"/>
-        </w:rPr>
-        <w:t>其</w:t>
-      </w:r>
-      <w:r>
-        <w:rPr>
-          <w:rFonts w:hint="eastAsia"/>
-          <w:sz w:val="22"/>
-          <w:szCs w:val="21"/>
-        </w:rPr>
-        <w:t>性能</w:t>
-      </w:r>
-      <w:r>
-        <w:rPr>
-          <w:rFonts w:hint="eastAsia"/>
-          <w:sz w:val="22"/>
-          <w:szCs w:val="21"/>
-        </w:rPr>
-        <w:t>如下：</w:t>
+        <w:t>.7</w:t>
+      </w:r>
+      <w:r>
+        <w:rPr>
+          <w:rFonts w:hint="eastAsia"/>
+          <w:sz w:val="22"/>
+          <w:szCs w:val="21"/>
+        </w:rPr>
+        <w:t>（原始代码中推荐的变异概率）</w:t>
+      </w:r>
+      <w:r>
+        <w:rPr>
+          <w:rFonts w:hint="eastAsia"/>
+          <w:sz w:val="22"/>
+          <w:szCs w:val="21"/>
+        </w:rPr>
+        <w:t>，则性能如下：</w:t>
       </w:r>
     </w:p>
     <w:p>
@@ -2239,160 +2385,8 @@
     <w:p>
       <w:pPr>
         <w:pStyle w:val="a5"/>
-        <w:ind w:left="1077" w:firstLine="440"/>
-        <w:rPr>
-          <w:sz w:val="22"/>
-          <w:szCs w:val="21"/>
-        </w:rPr>
-      </w:pPr>
-      <w:r>
-        <w:rPr>
-          <w:sz w:val="22"/>
-          <w:szCs w:val="21"/>
-        </w:rPr>
-        <w:t xml:space="preserve">      3  /  85  /  379"</w:t>
-      </w:r>
-    </w:p>
-    <w:p>
-      <w:pPr>
-        <w:pStyle w:val="a5"/>
-        <w:ind w:left="1240" w:firstLine="440"/>
-        <w:rPr>
-          <w:sz w:val="22"/>
-          <w:szCs w:val="21"/>
-        </w:rPr>
-      </w:pPr>
-      <w:r>
-        <w:rPr>
-          <w:sz w:val="22"/>
-          <w:szCs w:val="21"/>
-        </w:rPr>
-        <w:t>"time: min/avg/max</w:t>
-      </w:r>
-    </w:p>
-    <w:p>
-      <w:pPr>
-        <w:pStyle w:val="a5"/>
-        <w:ind w:left="2080" w:firstLineChars="0" w:firstLine="20"/>
-        <w:rPr>
-          <w:sz w:val="22"/>
-          <w:szCs w:val="21"/>
-        </w:rPr>
-      </w:pPr>
-      <w:r>
-        <w:rPr>
-          <w:sz w:val="22"/>
-          <w:szCs w:val="21"/>
-        </w:rPr>
-        <w:t>1.041724  /  15.772979  /  68.839765"</w:t>
-      </w:r>
-    </w:p>
-    <w:p>
-      <w:pPr>
-        <w:pStyle w:val="a5"/>
-        <w:ind w:left="1077" w:firstLineChars="0" w:firstLine="0"/>
-        <w:rPr>
-          <w:sz w:val="22"/>
-          <w:szCs w:val="21"/>
-        </w:rPr>
-      </w:pPr>
-      <w:r>
-        <w:rPr>
-          <w:rFonts w:hint="eastAsia"/>
-          <w:sz w:val="22"/>
-          <w:szCs w:val="21"/>
-        </w:rPr>
-        <w:t>总体性能与进化算法相似</w:t>
-      </w:r>
-      <w:r>
-        <w:rPr>
-          <w:rFonts w:hint="eastAsia"/>
-          <w:sz w:val="22"/>
-          <w:szCs w:val="21"/>
-        </w:rPr>
-        <w:t>。</w:t>
-      </w:r>
-      <w:r>
-        <w:rPr>
-          <w:sz w:val="22"/>
-          <w:szCs w:val="21"/>
-        </w:rPr>
-        <w:t xml:space="preserve"> </w:t>
-      </w:r>
-    </w:p>
-    <w:p>
-      <w:pPr>
-        <w:pStyle w:val="a5"/>
-        <w:ind w:left="1077" w:firstLineChars="0" w:firstLine="0"/>
-        <w:rPr>
-          <w:rFonts w:hint="eastAsia"/>
-          <w:sz w:val="22"/>
-          <w:szCs w:val="21"/>
-        </w:rPr>
-      </w:pPr>
-      <w:r>
-        <w:rPr>
-          <w:rFonts w:hint="eastAsia"/>
-          <w:sz w:val="22"/>
-          <w:szCs w:val="21"/>
-        </w:rPr>
-        <w:t>如果降低变异概率为</w:t>
-      </w:r>
-      <w:r>
-        <w:rPr>
-          <w:rFonts w:hint="eastAsia"/>
-          <w:sz w:val="22"/>
-          <w:szCs w:val="21"/>
-        </w:rPr>
-        <w:t>0</w:t>
-      </w:r>
-      <w:r>
-        <w:rPr>
-          <w:sz w:val="22"/>
-          <w:szCs w:val="21"/>
-        </w:rPr>
-        <w:t>.7</w:t>
-      </w:r>
-      <w:r>
-        <w:rPr>
-          <w:rFonts w:hint="eastAsia"/>
-          <w:sz w:val="22"/>
-          <w:szCs w:val="21"/>
-        </w:rPr>
-        <w:t>（原始代码中推荐的变异概率）</w:t>
-      </w:r>
-      <w:r>
-        <w:rPr>
-          <w:rFonts w:hint="eastAsia"/>
-          <w:sz w:val="22"/>
-          <w:szCs w:val="21"/>
-        </w:rPr>
-        <w:t>，则性能如下：</w:t>
-      </w:r>
-    </w:p>
-    <w:p>
-      <w:pPr>
-        <w:pStyle w:val="a5"/>
-        <w:ind w:left="1240" w:firstLine="440"/>
-        <w:rPr>
-          <w:sz w:val="22"/>
-          <w:szCs w:val="21"/>
-        </w:rPr>
-      </w:pPr>
-      <w:r>
-        <w:rPr>
-          <w:sz w:val="22"/>
-          <w:szCs w:val="21"/>
-        </w:rPr>
-        <w:t>"k: min/avg/max</w:t>
-      </w:r>
-    </w:p>
-    <w:p>
-      <w:pPr>
-        <w:pStyle w:val="a5"/>
         <w:ind w:left="717" w:firstLine="440"/>
         <w:rPr>
-          <w:rFonts w:hint="eastAsia"/>
           <w:sz w:val="22"/>
           <w:szCs w:val="21"/>
         </w:rPr>
@@ -2644,7 +2638,6 @@
         <w:pStyle w:val="a5"/>
         <w:ind w:left="1077" w:firstLineChars="0" w:firstLine="0"/>
         <w:rPr>
-          <w:rFonts w:hint="eastAsia"/>
           <w:sz w:val="22"/>
           <w:szCs w:val="21"/>
         </w:rPr>
@@ -2701,7 +2694,6 @@
         <w:pStyle w:val="a5"/>
         <w:ind w:left="1077" w:firstLineChars="0" w:firstLine="0"/>
         <w:rPr>
-          <w:rFonts w:hint="eastAsia"/>
           <w:sz w:val="22"/>
           <w:szCs w:val="21"/>
         </w:rPr>
@@ -2807,7 +2799,6 @@
         <w:pStyle w:val="a5"/>
         <w:ind w:left="1077" w:firstLineChars="0" w:firstLine="0"/>
         <w:rPr>
-          <w:rFonts w:hint="eastAsia"/>
           <w:sz w:val="22"/>
           <w:szCs w:val="21"/>
         </w:rPr>
@@ -2839,7 +2830,6 @@
         <w:pStyle w:val="a5"/>
         <w:ind w:left="1077" w:firstLineChars="0" w:firstLine="0"/>
         <w:rPr>
-          <w:rFonts w:hint="eastAsia"/>
           <w:sz w:val="22"/>
           <w:szCs w:val="21"/>
         </w:rPr>
@@ -3119,7 +3109,6 @@
         </w:rPr>
         <w:t>，同时也可以看出，算法在数个</w:t>
       </w:r>
-      <w:proofErr w:type="spellStart"/>
       <w:r>
         <w:rPr>
           <w:rFonts w:hint="eastAsia"/>
@@ -3128,7 +3117,6 @@
         </w:rPr>
         <w:t>iter</w:t>
       </w:r>
-      <w:proofErr w:type="spellEnd"/>
       <w:r>
         <w:rPr>
           <w:rFonts w:hint="eastAsia"/>
@@ -3325,7 +3313,6 @@
         <w:pStyle w:val="a5"/>
         <w:ind w:left="1077" w:firstLineChars="0" w:firstLine="0"/>
         <w:rPr>
-          <w:rFonts w:hint="eastAsia"/>
           <w:sz w:val="22"/>
           <w:szCs w:val="21"/>
         </w:rPr>
@@ -3640,7 +3627,6 @@
         <w:pStyle w:val="a5"/>
         <w:ind w:left="1077" w:firstLineChars="0" w:firstLine="0"/>
         <w:rPr>
-          <w:rFonts w:hint="eastAsia"/>
           <w:sz w:val="22"/>
           <w:szCs w:val="21"/>
         </w:rPr>
@@ -7807,7 +7793,7 @@
 </file>
 
 <file path=customXml/itemProps1.xml><?xml version="1.0" encoding="utf-8"?>
-<ds:datastoreItem xmlns:ds="http://schemas.openxmlformats.org/officeDocument/2006/customXml" ds:itemID="{46C458C2-6C0B-408A-B108-FD9EF47F786A}">
+<ds:datastoreItem xmlns:ds="http://schemas.openxmlformats.org/officeDocument/2006/customXml" ds:itemID="{BE8C0379-D5A0-42FD-93BF-D42A84EBFFF2}">
   <ds:schemaRefs>
     <ds:schemaRef ds:uri="http://schemas.openxmlformats.org/officeDocument/2006/bibliography"/>
   </ds:schemaRefs>

</xml_diff>